<commit_message>
Some fixes and features
</commit_message>
<xml_diff>
--- a/Contracts/App_Data/ReadyMessage.docx
+++ b/Contracts/App_Data/ReadyMessage.docx
@@ -105,10 +105,10 @@
                                   <v:path o:extrusionok="f" gradientshapeok="t" o:connecttype="rect"/>
                                   <o:lock v:ext="edit" aspectratio="t"/>
                                 </v:shapetype>
-                                <v:shape id="_x0000_i1025" type="#_x0000_t75" style="width:173.3pt;height:33.9pt" o:ole="" fillcolor="window">
+                                <v:shape id="_x0000_i1025" type="#_x0000_t75" style="width:173.3pt;height:33.95pt" o:ole="" fillcolor="window">
                                   <v:imagedata r:id="rId9" o:title=""/>
                                 </v:shape>
-                                <o:OLEObject Type="Embed" ProgID="CorelDraw.Graphic.7" ShapeID="_x0000_i1025" DrawAspect="Content" ObjectID="_1761741081" r:id="rId10"/>
+                                <o:OLEObject Type="Embed" ProgID="CorelDraw.Graphic.7" ShapeID="_x0000_i1025" DrawAspect="Content" ObjectID="_1777359711" r:id="rId10"/>
                               </w:object>
                             </w:r>
                           </w:p>
@@ -140,10 +140,10 @@
                       </w:pPr>
                       <w:r>
                         <w:object w:dxaOrig="2592" w:dyaOrig="543">
-                          <v:shape id="_x0000_i1025" type="#_x0000_t75" style="width:173.3pt;height:33.9pt" o:ole="" fillcolor="window">
+                          <v:shape id="_x0000_i1025" type="#_x0000_t75" style="width:173.3pt;height:33.95pt" o:ole="" fillcolor="window">
                             <v:imagedata r:id="rId9" o:title=""/>
                           </v:shape>
-                          <o:OLEObject Type="Embed" ProgID="CorelDraw.Graphic.7" ShapeID="_x0000_i1025" DrawAspect="Content" ObjectID="_1761741081" r:id="rId11"/>
+                          <o:OLEObject Type="Embed" ProgID="CorelDraw.Graphic.7" ShapeID="_x0000_i1025" DrawAspect="Content" ObjectID="_1777359711" r:id="rId11"/>
                         </w:object>
                       </w:r>
                     </w:p>
@@ -227,10 +227,10 @@
                           <w:p>
                             <w:r>
                               <w:object w:dxaOrig="2687" w:dyaOrig="630">
-                                <v:shape id="_x0000_i1026" type="#_x0000_t75" style="width:134.35pt;height:31.55pt" o:ole="" fillcolor="window">
+                                <v:shape id="_x0000_i1026" type="#_x0000_t75" style="width:134.4pt;height:31.55pt" o:ole="" fillcolor="window">
                                   <v:imagedata r:id="rId12" o:title=""/>
                                 </v:shape>
-                                <o:OLEObject Type="Embed" ProgID="MSDraw" ShapeID="_x0000_i1026" DrawAspect="Content" ObjectID="_1761741082" r:id="rId13"/>
+                                <o:OLEObject Type="Embed" ProgID="MSDraw" ShapeID="_x0000_i1026" DrawAspect="Content" ObjectID="_1777359712" r:id="rId13"/>
                               </w:object>
                             </w:r>
                           </w:p>
@@ -259,10 +259,10 @@
                     <w:p>
                       <w:r>
                         <w:object w:dxaOrig="2687" w:dyaOrig="630">
-                          <v:shape id="_x0000_i1026" type="#_x0000_t75" style="width:134.35pt;height:31.55pt" o:ole="" fillcolor="window">
+                          <v:shape id="_x0000_i1026" type="#_x0000_t75" style="width:134.4pt;height:31.55pt" o:ole="" fillcolor="window">
                             <v:imagedata r:id="rId12" o:title=""/>
                           </v:shape>
-                          <o:OLEObject Type="Embed" ProgID="MSDraw" ShapeID="_x0000_i1026" DrawAspect="Content" ObjectID="_1761741082" r:id="rId14"/>
+                          <o:OLEObject Type="Embed" ProgID="MSDraw" ShapeID="_x0000_i1026" DrawAspect="Content" ObjectID="_1777359712" r:id="rId14"/>
                         </w:object>
                       </w:r>
                     </w:p>
@@ -445,6 +445,7 @@
           <w:color w:val="000000"/>
           <w:sz w:val="24"/>
           <w:szCs w:val="24"/>
+          <w:lang w:val="pl-PL"/>
         </w:rPr>
       </w:pPr>
       <w:proofErr w:type="gramStart"/>
@@ -460,6 +461,7 @@
         <w:rPr>
           <w:sz w:val="24"/>
           <w:szCs w:val="24"/>
+          <w:lang w:val="pl-PL"/>
         </w:rPr>
         <w:t>-</w:t>
       </w:r>
@@ -476,58 +478,81 @@
         <w:rPr>
           <w:sz w:val="24"/>
           <w:szCs w:val="24"/>
+          <w:lang w:val="pl-PL"/>
         </w:rPr>
         <w:t xml:space="preserve">: </w:t>
       </w:r>
-      <w:hyperlink r:id="rId15" w:history="1">
-        <w:r>
-          <w:rPr>
-            <w:rStyle w:val="a3"/>
-            <w:sz w:val="24"/>
-            <w:szCs w:val="24"/>
-            <w:lang w:val="en-US"/>
-          </w:rPr>
-          <w:t>indel</w:t>
-        </w:r>
-        <w:r>
-          <w:rPr>
-            <w:rStyle w:val="a3"/>
-            <w:sz w:val="24"/>
-            <w:szCs w:val="24"/>
-          </w:rPr>
-          <w:t>@</w:t>
-        </w:r>
-        <w:r>
-          <w:rPr>
-            <w:rStyle w:val="a3"/>
-            <w:sz w:val="24"/>
-            <w:szCs w:val="24"/>
-            <w:lang w:val="en-US"/>
-          </w:rPr>
-          <w:t>indel</w:t>
-        </w:r>
-        <w:r>
-          <w:rPr>
-            <w:rStyle w:val="a3"/>
-            <w:sz w:val="24"/>
-            <w:szCs w:val="24"/>
-          </w:rPr>
-          <w:t>.</w:t>
-        </w:r>
-        <w:r>
-          <w:rPr>
-            <w:rStyle w:val="a3"/>
-            <w:sz w:val="24"/>
-            <w:szCs w:val="24"/>
-            <w:lang w:val="en-US"/>
-          </w:rPr>
-          <w:t>by</w:t>
-        </w:r>
-      </w:hyperlink>
-      <w:r>
-        <w:rPr>
-          <w:sz w:val="24"/>
-          <w:szCs w:val="24"/>
+      <w:r>
+        <w:fldChar w:fldCharType="begin"/>
+      </w:r>
+      <w:r>
+        <w:rPr>
+          <w:lang w:val="pl-PL"/>
+        </w:rPr>
+        <w:instrText xml:space="preserve"> HYPERLINK "mailto:indel@indel.by" </w:instrText>
+      </w:r>
+      <w:r>
+        <w:fldChar w:fldCharType="separate"/>
+      </w:r>
+      <w:r>
+        <w:rPr>
+          <w:rStyle w:val="a3"/>
+          <w:sz w:val="24"/>
+          <w:szCs w:val="24"/>
+          <w:lang w:val="en-US"/>
+        </w:rPr>
+        <w:t>indel</w:t>
+      </w:r>
+      <w:r>
+        <w:rPr>
+          <w:rStyle w:val="a3"/>
+          <w:sz w:val="24"/>
+          <w:szCs w:val="24"/>
+          <w:lang w:val="pl-PL"/>
+        </w:rPr>
+        <w:t>@</w:t>
+      </w:r>
+      <w:r>
+        <w:rPr>
+          <w:rStyle w:val="a3"/>
+          <w:sz w:val="24"/>
+          <w:szCs w:val="24"/>
+          <w:lang w:val="en-US"/>
+        </w:rPr>
+        <w:t>indel</w:t>
+      </w:r>
+      <w:r>
+        <w:rPr>
+          <w:rStyle w:val="a3"/>
+          <w:sz w:val="24"/>
+          <w:szCs w:val="24"/>
+          <w:lang w:val="pl-PL"/>
+        </w:rPr>
+        <w:t>.</w:t>
+      </w:r>
+      <w:r>
+        <w:rPr>
+          <w:rStyle w:val="a3"/>
+          <w:sz w:val="24"/>
+          <w:szCs w:val="24"/>
+          <w:lang w:val="en-US"/>
+        </w:rPr>
+        <w:t>by</w:t>
+      </w:r>
+      <w:r>
+        <w:rPr>
+          <w:rStyle w:val="a3"/>
+          <w:sz w:val="24"/>
+          <w:szCs w:val="24"/>
+          <w:lang w:val="en-US"/>
+        </w:rPr>
+        <w:fldChar w:fldCharType="end"/>
+      </w:r>
+      <w:r>
+        <w:rPr>
+          <w:sz w:val="24"/>
+          <w:szCs w:val="24"/>
+          <w:lang w:val="pl-PL"/>
         </w:rPr>
         <w:t xml:space="preserve"> </w:t>
       </w:r>
@@ -543,62 +568,85 @@
         <w:rPr>
           <w:sz w:val="24"/>
           <w:szCs w:val="24"/>
+          <w:lang w:val="pl-PL"/>
         </w:rPr>
         <w:t xml:space="preserve">:// </w:t>
       </w:r>
-      <w:hyperlink r:id="rId16" w:history="1">
-        <w:r>
-          <w:rPr>
-            <w:rStyle w:val="a3"/>
-            <w:sz w:val="24"/>
-            <w:szCs w:val="24"/>
-            <w:lang w:val="en-US"/>
-          </w:rPr>
-          <w:t>www</w:t>
-        </w:r>
-        <w:r>
-          <w:rPr>
-            <w:rStyle w:val="a3"/>
-            <w:sz w:val="24"/>
-            <w:szCs w:val="24"/>
-          </w:rPr>
-          <w:t>.</w:t>
-        </w:r>
-        <w:proofErr w:type="spellStart"/>
-        <w:r>
-          <w:rPr>
-            <w:rStyle w:val="a3"/>
-            <w:sz w:val="24"/>
-            <w:szCs w:val="24"/>
-            <w:lang w:val="en-US"/>
-          </w:rPr>
-          <w:t>indel</w:t>
-        </w:r>
-        <w:proofErr w:type="spellEnd"/>
-        <w:r>
-          <w:rPr>
-            <w:rStyle w:val="a3"/>
-            <w:sz w:val="24"/>
-            <w:szCs w:val="24"/>
-          </w:rPr>
-          <w:t>.</w:t>
-        </w:r>
-        <w:r>
-          <w:rPr>
-            <w:rStyle w:val="a3"/>
-            <w:sz w:val="24"/>
-            <w:szCs w:val="24"/>
-            <w:lang w:val="en-US"/>
-          </w:rPr>
-          <w:t>by</w:t>
-        </w:r>
-      </w:hyperlink>
+      <w:r>
+        <w:fldChar w:fldCharType="begin"/>
+      </w:r>
+      <w:r>
+        <w:rPr>
+          <w:lang w:val="pl-PL"/>
+        </w:rPr>
+        <w:instrText xml:space="preserve"> HYPERLINK "http://www.indel.by" </w:instrText>
+      </w:r>
+      <w:r>
+        <w:fldChar w:fldCharType="separate"/>
+      </w:r>
+      <w:r>
+        <w:rPr>
+          <w:rStyle w:val="a3"/>
+          <w:sz w:val="24"/>
+          <w:szCs w:val="24"/>
+          <w:lang w:val="en-US"/>
+        </w:rPr>
+        <w:t>www</w:t>
+      </w:r>
+      <w:r>
+        <w:rPr>
+          <w:rStyle w:val="a3"/>
+          <w:sz w:val="24"/>
+          <w:szCs w:val="24"/>
+          <w:lang w:val="pl-PL"/>
+        </w:rPr>
+        <w:t>.</w:t>
+      </w:r>
+      <w:proofErr w:type="spellStart"/>
+      <w:r>
+        <w:rPr>
+          <w:rStyle w:val="a3"/>
+          <w:sz w:val="24"/>
+          <w:szCs w:val="24"/>
+          <w:lang w:val="en-US"/>
+        </w:rPr>
+        <w:t>indel</w:t>
+      </w:r>
+      <w:proofErr w:type="spellEnd"/>
+      <w:r>
+        <w:rPr>
+          <w:rStyle w:val="a3"/>
+          <w:sz w:val="24"/>
+          <w:szCs w:val="24"/>
+          <w:lang w:val="pl-PL"/>
+        </w:rPr>
+        <w:t>.</w:t>
+      </w:r>
+      <w:r>
+        <w:rPr>
+          <w:rStyle w:val="a3"/>
+          <w:sz w:val="24"/>
+          <w:szCs w:val="24"/>
+          <w:lang w:val="en-US"/>
+        </w:rPr>
+        <w:t>by</w:t>
+      </w:r>
+      <w:r>
+        <w:rPr>
+          <w:rStyle w:val="a3"/>
+          <w:sz w:val="24"/>
+          <w:szCs w:val="24"/>
+          <w:lang w:val="en-US"/>
+        </w:rPr>
+        <w:fldChar w:fldCharType="end"/>
+      </w:r>
     </w:p>
     <w:p>
       <w:pPr>
         <w:rPr>
           <w:sz w:val="24"/>
           <w:szCs w:val="24"/>
+          <w:lang w:val="pl-PL"/>
         </w:rPr>
       </w:pPr>
       <w:r>
@@ -973,6 +1021,7 @@
         <w:rPr>
           <w:sz w:val="24"/>
           <w:szCs w:val="24"/>
+          <w:lang w:val="pl-PL"/>
         </w:rPr>
       </w:pPr>
     </w:p>
@@ -981,6 +1030,7 @@
         <w:rPr>
           <w:sz w:val="24"/>
           <w:szCs w:val="24"/>
+          <w:lang w:val="pl-PL"/>
         </w:rPr>
       </w:pPr>
       <w:r>
@@ -996,6 +1046,7 @@
           <w:sz w:val="24"/>
           <w:szCs w:val="24"/>
           <w:u w:val="single"/>
+          <w:lang w:val="pl-PL"/>
         </w:rPr>
         <w:instrText xml:space="preserve"> MERGEFIELD  CurrentDate  \* MERGEFORMAT </w:instrText>
       </w:r>
@@ -1013,6 +1064,7 @@
           <w:sz w:val="24"/>
           <w:szCs w:val="24"/>
           <w:u w:val="single"/>
+          <w:lang w:val="pl-PL"/>
         </w:rPr>
         <w:t>«CurrentDate»</w:t>
       </w:r>
@@ -1036,6 +1088,7 @@
         <w:rPr>
           <w:sz w:val="24"/>
           <w:szCs w:val="24"/>
+          <w:lang w:val="pl-PL"/>
         </w:rPr>
         <w:t xml:space="preserve">. </w:t>
       </w:r>
@@ -1043,9 +1096,11 @@
         <w:rPr>
           <w:sz w:val="24"/>
           <w:szCs w:val="24"/>
+          <w:lang w:val="pl-PL"/>
         </w:rPr>
         <w:br/>
       </w:r>
+      <w:proofErr w:type="spellStart"/>
       <w:r>
         <w:rPr>
           <w:sz w:val="24"/>
@@ -1053,10 +1108,12 @@
         </w:rPr>
         <w:t>Исх</w:t>
       </w:r>
-      <w:r>
-        <w:rPr>
-          <w:sz w:val="24"/>
-          <w:szCs w:val="24"/>
+      <w:proofErr w:type="spellEnd"/>
+      <w:r>
+        <w:rPr>
+          <w:sz w:val="24"/>
+          <w:szCs w:val="24"/>
+          <w:lang w:val="pl-PL"/>
         </w:rPr>
         <w:t>.</w:t>
       </w:r>
@@ -1064,6 +1121,7 @@
         <w:rPr>
           <w:sz w:val="24"/>
           <w:szCs w:val="24"/>
+          <w:lang w:val="pl-PL"/>
         </w:rPr>
         <w:t xml:space="preserve"> </w:t>
       </w:r>
@@ -1071,6 +1129,7 @@
         <w:rPr>
           <w:sz w:val="24"/>
           <w:szCs w:val="24"/>
+          <w:lang w:val="pl-PL"/>
         </w:rPr>
         <w:t>№</w:t>
       </w:r>
@@ -1078,6 +1137,7 @@
         <w:rPr>
           <w:sz w:val="24"/>
           <w:szCs w:val="24"/>
+          <w:lang w:val="pl-PL"/>
         </w:rPr>
         <w:t xml:space="preserve"> </w:t>
       </w:r>
@@ -1102,6 +1162,7 @@
           <w:sz w:val="24"/>
           <w:szCs w:val="24"/>
           <w:u w:val="single"/>
+          <w:lang w:val="pl-PL"/>
         </w:rPr>
         <w:instrText xml:space="preserve"> </w:instrText>
       </w:r>
@@ -1119,6 +1180,7 @@
           <w:sz w:val="24"/>
           <w:szCs w:val="24"/>
           <w:u w:val="single"/>
+          <w:lang w:val="pl-PL"/>
         </w:rPr>
         <w:instrText xml:space="preserve">  </w:instrText>
       </w:r>
@@ -1136,6 +1198,7 @@
           <w:sz w:val="24"/>
           <w:szCs w:val="24"/>
           <w:u w:val="single"/>
+          <w:lang w:val="pl-PL"/>
         </w:rPr>
         <w:instrText xml:space="preserve">  \* </w:instrText>
       </w:r>
@@ -1153,6 +1216,7 @@
           <w:sz w:val="24"/>
           <w:szCs w:val="24"/>
           <w:u w:val="single"/>
+          <w:lang w:val="pl-PL"/>
         </w:rPr>
         <w:instrText xml:space="preserve"> </w:instrText>
       </w:r>
@@ -1170,6 +1234,7 @@
           <w:sz w:val="24"/>
           <w:szCs w:val="24"/>
           <w:u w:val="single"/>
+          <w:lang w:val="pl-PL"/>
         </w:rPr>
         <w:t>«</w:t>
       </w:r>
@@ -1189,6 +1254,7 @@
           <w:sz w:val="24"/>
           <w:szCs w:val="24"/>
           <w:u w:val="single"/>
+          <w:lang w:val="pl-PL"/>
         </w:rPr>
         <w:t>»</w:t>
       </w:r>
@@ -1205,6 +1271,7 @@
           <w:sz w:val="24"/>
           <w:szCs w:val="24"/>
           <w:u w:val="single"/>
+          <w:lang w:val="pl-PL"/>
         </w:rPr>
         <w:t xml:space="preserve"> </w:t>
       </w:r>
@@ -1214,7 +1281,16 @@
           <w:szCs w:val="24"/>
           <w:u w:val="single"/>
         </w:rPr>
-        <w:t xml:space="preserve">от </w:t>
+        <w:t>от</w:t>
+      </w:r>
+      <w:r>
+        <w:rPr>
+          <w:sz w:val="24"/>
+          <w:szCs w:val="24"/>
+          <w:u w:val="single"/>
+          <w:lang w:val="pl-PL"/>
+        </w:rPr>
+        <w:t xml:space="preserve"> </w:t>
       </w:r>
       <w:r>
         <w:rPr>
@@ -1229,6 +1305,7 @@
           <w:sz w:val="24"/>
           <w:szCs w:val="24"/>
           <w:u w:val="single"/>
+          <w:lang w:val="pl-PL"/>
         </w:rPr>
         <w:instrText xml:space="preserve"> MERGEFIELD  CurrentDate  \* MERGEFORMAT </w:instrText>
       </w:r>
@@ -1246,6 +1323,7 @@
           <w:sz w:val="24"/>
           <w:szCs w:val="24"/>
           <w:u w:val="single"/>
+          <w:lang w:val="pl-PL"/>
         </w:rPr>
         <w:t>«CurrentDate»</w:t>
       </w:r>
@@ -1261,6 +1339,7 @@
         <w:rPr>
           <w:sz w:val="24"/>
           <w:szCs w:val="24"/>
+          <w:lang w:val="pl-PL"/>
         </w:rPr>
         <w:tab/>
       </w:r>
@@ -1268,6 +1347,7 @@
         <w:rPr>
           <w:sz w:val="24"/>
           <w:szCs w:val="24"/>
+          <w:lang w:val="pl-PL"/>
         </w:rPr>
         <w:tab/>
       </w:r>
@@ -1275,6 +1355,7 @@
         <w:rPr>
           <w:sz w:val="24"/>
           <w:szCs w:val="24"/>
+          <w:lang w:val="pl-PL"/>
         </w:rPr>
         <w:tab/>
       </w:r>
@@ -1284,6 +1365,7 @@
         <w:rPr>
           <w:sz w:val="24"/>
           <w:szCs w:val="24"/>
+          <w:lang w:val="pl-PL"/>
         </w:rPr>
       </w:pPr>
     </w:p>
@@ -1292,6 +1374,7 @@
         <w:rPr>
           <w:sz w:val="24"/>
           <w:szCs w:val="24"/>
+          <w:lang w:val="pl-PL"/>
         </w:rPr>
       </w:pPr>
     </w:p>
@@ -1446,6 +1529,7 @@
         <w:rPr>
           <w:sz w:val="24"/>
           <w:szCs w:val="24"/>
+          <w:lang w:val="pl-PL"/>
         </w:rPr>
       </w:pPr>
       <w:r>
@@ -1541,50 +1625,99 @@
         </w:rPr>
         <w:t>«</w:t>
       </w:r>
+      <w:proofErr w:type="spellStart"/>
+      <w:r>
+        <w:rPr>
+          <w:noProof/>
+          <w:sz w:val="24"/>
+          <w:szCs w:val="24"/>
+          <w:u w:val="single"/>
+        </w:rPr>
+        <w:t>ContractDate»</w:t>
+      </w:r>
+      <w:r>
+        <w:rPr>
+          <w:sz w:val="24"/>
+          <w:szCs w:val="24"/>
+          <w:u w:val="single"/>
+        </w:rPr>
+        <w:fldChar w:fldCharType="end"/>
+      </w:r>
+      <w:r>
+        <w:rPr>
+          <w:sz w:val="24"/>
+          <w:szCs w:val="24"/>
+          <w:u w:val="single"/>
+        </w:rPr>
+        <w:t>г</w:t>
+      </w:r>
+      <w:proofErr w:type="spellEnd"/>
+      <w:r>
+        <w:rPr>
+          <w:sz w:val="24"/>
+          <w:szCs w:val="24"/>
+        </w:rPr>
+        <w:t>.</w:t>
+      </w:r>
+      <w:r>
+        <w:rPr>
+          <w:sz w:val="24"/>
+          <w:szCs w:val="24"/>
+        </w:rPr>
+        <w:t xml:space="preserve"> </w:t>
+      </w:r>
+    </w:p>
+    <w:p>
+      <w:pPr>
+        <w:ind w:right="-6"/>
+        <w:jc w:val="both"/>
+        <w:rPr>
+          <w:sz w:val="24"/>
+          <w:szCs w:val="24"/>
+          <w:lang w:val="pl-PL"/>
+        </w:rPr>
+      </w:pPr>
       <w:bookmarkStart w:id="0" w:name="_GoBack"/>
-      <w:proofErr w:type="spellStart"/>
-      <w:r>
-        <w:rPr>
-          <w:noProof/>
-          <w:sz w:val="24"/>
-          <w:szCs w:val="24"/>
-          <w:u w:val="single"/>
-        </w:rPr>
-        <w:t>ContractDate</w:t>
-      </w:r>
       <w:bookmarkEnd w:id="0"/>
-      <w:r>
-        <w:rPr>
-          <w:noProof/>
-          <w:sz w:val="24"/>
-          <w:szCs w:val="24"/>
-          <w:u w:val="single"/>
-        </w:rPr>
-        <w:t>»</w:t>
-      </w:r>
-      <w:r>
-        <w:rPr>
-          <w:sz w:val="24"/>
-          <w:szCs w:val="24"/>
-          <w:u w:val="single"/>
-        </w:rPr>
-        <w:fldChar w:fldCharType="end"/>
-      </w:r>
-      <w:r>
-        <w:rPr>
-          <w:sz w:val="24"/>
-          <w:szCs w:val="24"/>
-          <w:u w:val="single"/>
-        </w:rPr>
-        <w:t>г</w:t>
-      </w:r>
-      <w:proofErr w:type="spellEnd"/>
-      <w:r>
-        <w:rPr>
-          <w:sz w:val="24"/>
-          <w:szCs w:val="24"/>
-        </w:rPr>
-        <w:t>.</w:t>
+    </w:p>
+    <w:p>
+      <w:pPr>
+        <w:ind w:right="-6" w:firstLine="720"/>
+        <w:jc w:val="both"/>
+        <w:rPr>
+          <w:sz w:val="24"/>
+          <w:szCs w:val="24"/>
+        </w:rPr>
+      </w:pPr>
+      <w:r>
+        <w:rPr>
+          <w:b/>
+          <w:sz w:val="24"/>
+          <w:szCs w:val="24"/>
+        </w:rPr>
+        <w:t>Адрес склада:</w:t>
+      </w:r>
+      <w:r>
+        <w:rPr>
+          <w:sz w:val="24"/>
+          <w:szCs w:val="24"/>
+        </w:rPr>
+        <w:t xml:space="preserve"> г. Минск, ул. Чернышевского, 10А, офис 204.  </w:t>
+      </w:r>
+      <w:r>
+        <w:rPr>
+          <w:b/>
+          <w:sz w:val="24"/>
+          <w:szCs w:val="24"/>
+        </w:rPr>
+        <w:t>Время работы склада:</w:t>
+      </w:r>
+      <w:r>
+        <w:rPr>
+          <w:sz w:val="24"/>
+          <w:szCs w:val="24"/>
+        </w:rPr>
+        <w:t xml:space="preserve"> 10:00-12:30, 13:30-17:00.</w:t>
       </w:r>
     </w:p>
     <w:p>
@@ -1628,7 +1761,7 @@
                     </pic:cNvPicPr>
                   </pic:nvPicPr>
                   <pic:blipFill>
-                    <a:blip r:embed="rId17" cstate="print">
+                    <a:blip r:embed="rId15" cstate="print">
                       <a:extLst>
                         <a:ext uri="{28A0092B-C50C-407E-A947-70E740481C1C}">
                           <a14:useLocalDpi xmlns:a14="http://schemas.microsoft.com/office/drawing/2010/main" val="0"/>
@@ -2954,7 +3087,7 @@
 </file>
 
 <file path=customXml/itemProps1.xml><?xml version="1.0" encoding="utf-8"?>
-<ds:datastoreItem xmlns:ds="http://schemas.openxmlformats.org/officeDocument/2006/customXml" ds:itemID="{8FEF15D1-1141-4412-9CCE-95D53C36F962}">
+<ds:datastoreItem xmlns:ds="http://schemas.openxmlformats.org/officeDocument/2006/customXml" ds:itemID="{0EC984AD-EA3E-49B1-9F24-2AFC3F0BBD7F}">
   <ds:schemaRefs>
     <ds:schemaRef ds:uri="http://schemas.openxmlformats.org/officeDocument/2006/bibliography"/>
   </ds:schemaRefs>

</xml_diff>